<commit_message>
Address code review feedback - extract salary to constant and add disclaimer
Co-authored-by: Karlll2456 <248429440+Karlll2456@users.noreply.github.com>
</commit_message>
<xml_diff>
--- a/pesquisa_ibge_apm.docx
+++ b/pesquisa_ibge_apm.docx
@@ -3329,13 +3329,13 @@
           <w:color w:val="0066CC"/>
           <w:sz w:val="24"/>
         </w:rPr>
-        <w:t>Remuneração e Benefícios (valores aproximados):</w:t>
+        <w:t>Remuneração e Benefícios:</w:t>
       </w:r>
     </w:p>
     <w:p>
       <w:pPr>
-        <w:pStyle w:val="ListBullet"/>
         <w:spacing w:line="360" w:lineRule="auto"/>
+        <w:jc w:val="both"/>
       </w:pPr>
       <w:r>
         <w:rPr>
@@ -3343,7 +3343,21 @@
           <w:b w:val="0"/>
           <w:sz w:val="24"/>
         </w:rPr>
-        <w:t>Salário base: aproximadamente R$ 2.676,24 (pode variar conforme edital)</w:t>
+        <w:t>Os valores podem variar conforme o edital e políticas vigentes. Valores aproximados:</w:t>
+      </w:r>
+    </w:p>
+    <w:p>
+      <w:pPr>
+        <w:pStyle w:val="ListBullet"/>
+        <w:spacing w:line="360" w:lineRule="auto"/>
+      </w:pPr>
+      <w:r>
+        <w:rPr>
+          <w:rFonts w:ascii="Arial" w:hAnsi="Arial" w:eastAsia="Arial"/>
+          <w:b w:val="0"/>
+          <w:sz w:val="24"/>
+        </w:rPr>
+        <w:t>Salário base: aproximadamente R$ 2.676,24</w:t>
       </w:r>
     </w:p>
     <w:p>

</xml_diff>